<commit_message>
Adding more data for report
</commit_message>
<xml_diff>
--- a/EE3204-EE3204E-Lab-GMohan-2014/Ex4/Report/EE3204_Report.docx
+++ b/EE3204-EE3204E-Lab-GMohan-2014/Ex4/Report/EE3204_Report.docx
@@ -51,7 +51,6 @@
       <w:pPr>
         <w:jc w:val="right"/>
         <w:rPr>
-          <w:rFonts w:hint="eastAsia"/>
           <w:sz w:val="20"/>
           <w:szCs w:val="20"/>
         </w:rPr>
@@ -86,11 +85,6 @@
       <w:proofErr w:type="spellEnd"/>
     </w:p>
     <w:p>
-      <w:pPr>
-        <w:rPr>
-          <w:rFonts w:hint="eastAsia"/>
-        </w:rPr>
-      </w:pPr>
       <w:r>
         <w:rPr>
           <w:rFonts w:hint="eastAsia"/>
@@ -112,9 +106,6 @@
         <w:spacing w:after="240"/>
         <w:ind w:firstLineChars="0"/>
         <w:jc w:val="left"/>
-        <w:rPr>
-          <w:rFonts w:hint="eastAsia"/>
-        </w:rPr>
       </w:pPr>
       <w:r>
         <w:rPr>
@@ -172,9 +163,6 @@
               <w:spacing w:after="240"/>
               <w:ind w:firstLineChars="0" w:firstLine="0"/>
               <w:jc w:val="left"/>
-              <w:rPr>
-                <w:rFonts w:hint="eastAsia"/>
-              </w:rPr>
             </w:pPr>
             <w:r>
               <w:rPr>
@@ -198,9 +186,6 @@
               <w:spacing w:after="240"/>
               <w:ind w:firstLineChars="0" w:firstLine="0"/>
               <w:jc w:val="left"/>
-              <w:rPr>
-                <w:rFonts w:hint="eastAsia"/>
-              </w:rPr>
             </w:pPr>
             <w:r>
               <w:rPr>
@@ -238,9 +223,6 @@
               <w:spacing w:after="240"/>
               <w:ind w:firstLineChars="0" w:firstLine="0"/>
               <w:jc w:val="left"/>
-              <w:rPr>
-                <w:rFonts w:hint="eastAsia"/>
-              </w:rPr>
             </w:pPr>
             <w:r>
               <w:rPr>
@@ -264,9 +246,6 @@
               <w:spacing w:after="240"/>
               <w:ind w:firstLineChars="0" w:firstLine="0"/>
               <w:jc w:val="left"/>
-              <w:rPr>
-                <w:rFonts w:hint="eastAsia"/>
-              </w:rPr>
             </w:pPr>
             <w:r>
               <w:t>Data rate</w:t>
@@ -295,9 +274,6 @@
               <w:spacing w:after="240"/>
               <w:ind w:firstLineChars="0" w:firstLine="0"/>
               <w:jc w:val="left"/>
-              <w:rPr>
-                <w:rFonts w:hint="eastAsia"/>
-              </w:rPr>
             </w:pPr>
             <w:r>
               <w:rPr>
@@ -321,9 +297,6 @@
               <w:spacing w:after="240"/>
               <w:ind w:firstLineChars="0" w:firstLine="0"/>
               <w:jc w:val="left"/>
-              <w:rPr>
-                <w:rFonts w:hint="eastAsia"/>
-              </w:rPr>
             </w:pPr>
             <w:r>
               <w:rPr>
@@ -347,9 +320,6 @@
               <w:spacing w:after="240"/>
               <w:ind w:firstLineChars="0" w:firstLine="0"/>
               <w:jc w:val="left"/>
-              <w:rPr>
-                <w:rFonts w:hint="eastAsia"/>
-              </w:rPr>
             </w:pPr>
             <w:r>
               <w:t>26.492</w:t>
@@ -370,9 +340,6 @@
               <w:spacing w:after="240"/>
               <w:ind w:firstLineChars="0" w:firstLine="0"/>
               <w:jc w:val="left"/>
-              <w:rPr>
-                <w:rFonts w:hint="eastAsia"/>
-              </w:rPr>
             </w:pPr>
             <w:r>
               <w:t>2257.020996</w:t>
@@ -395,9 +362,6 @@
               <w:spacing w:after="240"/>
               <w:ind w:firstLineChars="0" w:firstLine="0"/>
               <w:jc w:val="left"/>
-              <w:rPr>
-                <w:rFonts w:hint="eastAsia"/>
-              </w:rPr>
             </w:pPr>
           </w:p>
         </w:tc>
@@ -415,9 +379,6 @@
               <w:spacing w:after="240"/>
               <w:ind w:firstLineChars="0" w:firstLine="0"/>
               <w:jc w:val="left"/>
-              <w:rPr>
-                <w:rFonts w:hint="eastAsia"/>
-              </w:rPr>
             </w:pPr>
             <w:r>
               <w:rPr>
@@ -441,9 +402,6 @@
               <w:spacing w:after="240"/>
               <w:ind w:firstLineChars="0" w:firstLine="0"/>
               <w:jc w:val="left"/>
-              <w:rPr>
-                <w:rFonts w:hint="eastAsia"/>
-              </w:rPr>
             </w:pPr>
             <w:r>
               <w:t>18.822</w:t>
@@ -464,9 +422,6 @@
               <w:spacing w:after="240"/>
               <w:ind w:firstLineChars="0" w:firstLine="0"/>
               <w:jc w:val="left"/>
-              <w:rPr>
-                <w:rFonts w:hint="eastAsia"/>
-              </w:rPr>
             </w:pPr>
             <w:r>
               <w:t>3176.761230</w:t>
@@ -489,9 +444,6 @@
               <w:spacing w:after="240"/>
               <w:ind w:firstLineChars="0" w:firstLine="0"/>
               <w:jc w:val="left"/>
-              <w:rPr>
-                <w:rFonts w:hint="eastAsia"/>
-              </w:rPr>
             </w:pPr>
           </w:p>
         </w:tc>
@@ -509,9 +461,6 @@
               <w:spacing w:after="240"/>
               <w:ind w:firstLineChars="0" w:firstLine="0"/>
               <w:jc w:val="left"/>
-              <w:rPr>
-                <w:rFonts w:hint="eastAsia"/>
-              </w:rPr>
             </w:pPr>
             <w:r>
               <w:rPr>
@@ -535,9 +484,6 @@
               <w:spacing w:after="240"/>
               <w:ind w:firstLineChars="0" w:firstLine="0"/>
               <w:jc w:val="left"/>
-              <w:rPr>
-                <w:rFonts w:hint="eastAsia"/>
-              </w:rPr>
             </w:pPr>
             <w:r>
               <w:t>22.956</w:t>
@@ -558,9 +504,6 @@
               <w:spacing w:after="240"/>
               <w:ind w:firstLineChars="0" w:firstLine="0"/>
               <w:jc w:val="left"/>
-              <w:rPr>
-                <w:rFonts w:hint="eastAsia"/>
-              </w:rPr>
             </w:pPr>
             <w:r>
               <w:t>2604.678467</w:t>
@@ -586,9 +529,6 @@
               <w:spacing w:after="240"/>
               <w:ind w:firstLineChars="0" w:firstLine="0"/>
               <w:jc w:val="left"/>
-              <w:rPr>
-                <w:rFonts w:hint="eastAsia"/>
-              </w:rPr>
             </w:pPr>
             <w:proofErr w:type="spellStart"/>
             <w:r>
@@ -620,9 +560,6 @@
               <w:spacing w:after="240"/>
               <w:ind w:firstLineChars="0" w:firstLine="0"/>
               <w:jc w:val="left"/>
-              <w:rPr>
-                <w:rFonts w:hint="eastAsia"/>
-              </w:rPr>
             </w:pPr>
           </w:p>
         </w:tc>
@@ -652,9 +589,6 @@
               <w:spacing w:after="240"/>
               <w:ind w:firstLineChars="0" w:firstLine="0"/>
               <w:jc w:val="left"/>
-              <w:rPr>
-                <w:rFonts w:hint="eastAsia"/>
-              </w:rPr>
             </w:pPr>
           </w:p>
         </w:tc>
@@ -672,9 +606,6 @@
               <w:spacing w:after="240"/>
               <w:ind w:firstLineChars="0" w:firstLine="0"/>
               <w:jc w:val="left"/>
-              <w:rPr>
-                <w:rFonts w:hint="eastAsia"/>
-              </w:rPr>
             </w:pPr>
             <w:r>
               <w:t>2257.020996</w:t>
@@ -697,9 +628,6 @@
               <w:spacing w:after="240"/>
               <w:ind w:firstLineChars="0" w:firstLine="0"/>
               <w:jc w:val="left"/>
-              <w:rPr>
-                <w:rFonts w:hint="eastAsia"/>
-              </w:rPr>
             </w:pPr>
             <w:r>
               <w:rPr>
@@ -723,9 +651,6 @@
               <w:spacing w:after="240"/>
               <w:ind w:firstLineChars="0" w:firstLine="0"/>
               <w:jc w:val="left"/>
-              <w:rPr>
-                <w:rFonts w:hint="eastAsia"/>
-              </w:rPr>
             </w:pPr>
             <w:r>
               <w:rPr>
@@ -749,9 +674,6 @@
               <w:spacing w:after="240"/>
               <w:ind w:firstLineChars="0" w:firstLine="0"/>
               <w:jc w:val="left"/>
-              <w:rPr>
-                <w:rFonts w:hint="eastAsia"/>
-              </w:rPr>
             </w:pPr>
             <w:r>
               <w:t>7.877</w:t>
@@ -772,9 +694,6 @@
               <w:spacing w:after="240"/>
               <w:ind w:firstLineChars="0" w:firstLine="0"/>
               <w:jc w:val="left"/>
-              <w:rPr>
-                <w:rFonts w:hint="eastAsia"/>
-              </w:rPr>
             </w:pPr>
             <w:r>
               <w:t>7590.833984</w:t>
@@ -797,9 +716,6 @@
               <w:spacing w:after="240"/>
               <w:ind w:firstLineChars="0" w:firstLine="0"/>
               <w:jc w:val="left"/>
-              <w:rPr>
-                <w:rFonts w:hint="eastAsia"/>
-              </w:rPr>
             </w:pPr>
           </w:p>
         </w:tc>
@@ -817,9 +733,6 @@
               <w:spacing w:after="240"/>
               <w:ind w:firstLineChars="0" w:firstLine="0"/>
               <w:jc w:val="left"/>
-              <w:rPr>
-                <w:rFonts w:hint="eastAsia"/>
-              </w:rPr>
             </w:pPr>
             <w:r>
               <w:rPr>
@@ -843,9 +756,6 @@
               <w:spacing w:after="240"/>
               <w:ind w:firstLineChars="0" w:firstLine="0"/>
               <w:jc w:val="left"/>
-              <w:rPr>
-                <w:rFonts w:hint="eastAsia"/>
-              </w:rPr>
             </w:pPr>
             <w:r>
               <w:t>9.295</w:t>
@@ -866,9 +776,6 @@
               <w:spacing w:after="240"/>
               <w:ind w:firstLineChars="0" w:firstLine="0"/>
               <w:jc w:val="left"/>
-              <w:rPr>
-                <w:rFonts w:hint="eastAsia"/>
-              </w:rPr>
             </w:pPr>
             <w:r>
               <w:t>6432.813477</w:t>
@@ -891,9 +798,6 @@
               <w:spacing w:after="240"/>
               <w:ind w:firstLineChars="0" w:firstLine="0"/>
               <w:jc w:val="left"/>
-              <w:rPr>
-                <w:rFonts w:hint="eastAsia"/>
-              </w:rPr>
             </w:pPr>
           </w:p>
         </w:tc>
@@ -911,9 +815,6 @@
               <w:spacing w:after="240"/>
               <w:ind w:firstLineChars="0" w:firstLine="0"/>
               <w:jc w:val="left"/>
-              <w:rPr>
-                <w:rFonts w:hint="eastAsia"/>
-              </w:rPr>
             </w:pPr>
             <w:r>
               <w:rPr>
@@ -937,9 +838,6 @@
               <w:spacing w:after="240"/>
               <w:ind w:firstLineChars="0" w:firstLine="0"/>
               <w:jc w:val="left"/>
-              <w:rPr>
-                <w:rFonts w:hint="eastAsia"/>
-              </w:rPr>
             </w:pPr>
             <w:r>
               <w:t>8.439</w:t>
@@ -960,9 +858,6 @@
               <w:spacing w:after="240"/>
               <w:ind w:firstLineChars="0" w:firstLine="0"/>
               <w:jc w:val="left"/>
-              <w:rPr>
-                <w:rFonts w:hint="eastAsia"/>
-              </w:rPr>
             </w:pPr>
             <w:r>
               <w:t>7085.317871</w:t>
@@ -985,9 +880,6 @@
               <w:spacing w:after="240"/>
               <w:ind w:firstLineChars="0" w:firstLine="0"/>
               <w:jc w:val="left"/>
-              <w:rPr>
-                <w:rFonts w:hint="eastAsia"/>
-              </w:rPr>
             </w:pPr>
             <w:proofErr w:type="spellStart"/>
             <w:r>
@@ -1019,9 +911,6 @@
               <w:spacing w:after="240"/>
               <w:ind w:firstLineChars="0" w:firstLine="0"/>
               <w:jc w:val="left"/>
-              <w:rPr>
-                <w:rFonts w:hint="eastAsia"/>
-              </w:rPr>
             </w:pPr>
           </w:p>
         </w:tc>
@@ -1039,9 +928,6 @@
               <w:spacing w:after="240"/>
               <w:ind w:firstLineChars="0" w:firstLine="0"/>
               <w:jc w:val="left"/>
-              <w:rPr>
-                <w:rFonts w:hint="eastAsia"/>
-              </w:rPr>
             </w:pPr>
             <w:r>
               <w:rPr>
@@ -1065,9 +951,6 @@
               <w:spacing w:after="240"/>
               <w:ind w:firstLineChars="0" w:firstLine="0"/>
               <w:jc w:val="left"/>
-              <w:rPr>
-                <w:rFonts w:hint="eastAsia"/>
-              </w:rPr>
             </w:pPr>
             <w:r>
               <w:rPr>
@@ -1093,9 +976,6 @@
               <w:spacing w:after="240"/>
               <w:ind w:firstLineChars="0" w:firstLine="0"/>
               <w:jc w:val="left"/>
-              <w:rPr>
-                <w:rFonts w:hint="eastAsia"/>
-              </w:rPr>
             </w:pPr>
             <w:r>
               <w:rPr>
@@ -1119,9 +999,6 @@
               <w:spacing w:after="240"/>
               <w:ind w:firstLineChars="0" w:firstLine="0"/>
               <w:jc w:val="left"/>
-              <w:rPr>
-                <w:rFonts w:hint="eastAsia"/>
-              </w:rPr>
             </w:pPr>
             <w:r>
               <w:rPr>
@@ -1187,9 +1064,6 @@
               <w:spacing w:after="240"/>
               <w:ind w:firstLineChars="0" w:firstLine="0"/>
               <w:jc w:val="left"/>
-              <w:rPr>
-                <w:rFonts w:hint="eastAsia"/>
-              </w:rPr>
             </w:pPr>
           </w:p>
         </w:tc>
@@ -1207,9 +1081,6 @@
               <w:spacing w:after="240"/>
               <w:ind w:firstLineChars="0" w:firstLine="0"/>
               <w:jc w:val="left"/>
-              <w:rPr>
-                <w:rFonts w:hint="eastAsia"/>
-              </w:rPr>
             </w:pPr>
             <w:r>
               <w:rPr>
@@ -1275,9 +1146,6 @@
               <w:spacing w:after="240"/>
               <w:ind w:firstLineChars="0" w:firstLine="0"/>
               <w:jc w:val="left"/>
-              <w:rPr>
-                <w:rFonts w:hint="eastAsia"/>
-              </w:rPr>
             </w:pPr>
           </w:p>
         </w:tc>
@@ -1295,9 +1163,6 @@
               <w:spacing w:after="240"/>
               <w:ind w:firstLineChars="0" w:firstLine="0"/>
               <w:jc w:val="left"/>
-              <w:rPr>
-                <w:rFonts w:hint="eastAsia"/>
-              </w:rPr>
             </w:pPr>
             <w:r>
               <w:rPr>
@@ -1363,9 +1228,6 @@
               <w:spacing w:after="240"/>
               <w:ind w:firstLineChars="0" w:firstLine="0"/>
               <w:jc w:val="left"/>
-              <w:rPr>
-                <w:rFonts w:hint="eastAsia"/>
-              </w:rPr>
             </w:pPr>
             <w:proofErr w:type="spellStart"/>
             <w:r>
@@ -1397,9 +1259,6 @@
               <w:spacing w:after="240"/>
               <w:ind w:firstLineChars="0" w:firstLine="0"/>
               <w:jc w:val="left"/>
-              <w:rPr>
-                <w:rFonts w:hint="eastAsia"/>
-              </w:rPr>
             </w:pPr>
           </w:p>
         </w:tc>
@@ -1417,9 +1276,6 @@
               <w:spacing w:after="240"/>
               <w:ind w:firstLineChars="0" w:firstLine="0"/>
               <w:jc w:val="left"/>
-              <w:rPr>
-                <w:rFonts w:hint="eastAsia"/>
-              </w:rPr>
             </w:pPr>
             <w:r>
               <w:rPr>
@@ -1443,9 +1299,6 @@
               <w:spacing w:after="240"/>
               <w:ind w:firstLineChars="0" w:firstLine="0"/>
               <w:jc w:val="left"/>
-              <w:rPr>
-                <w:rFonts w:hint="eastAsia"/>
-              </w:rPr>
             </w:pPr>
             <w:r>
               <w:rPr>
@@ -1471,9 +1324,6 @@
               <w:spacing w:after="240"/>
               <w:ind w:firstLineChars="0" w:firstLine="0"/>
               <w:jc w:val="left"/>
-              <w:rPr>
-                <w:rFonts w:hint="eastAsia"/>
-              </w:rPr>
             </w:pPr>
             <w:r>
               <w:rPr>
@@ -1497,9 +1347,6 @@
               <w:spacing w:after="240"/>
               <w:ind w:firstLineChars="0" w:firstLine="0"/>
               <w:jc w:val="left"/>
-              <w:rPr>
-                <w:rFonts w:hint="eastAsia"/>
-              </w:rPr>
             </w:pPr>
             <w:r>
               <w:rPr>
@@ -1565,9 +1412,6 @@
               <w:spacing w:after="240"/>
               <w:ind w:firstLineChars="0" w:firstLine="0"/>
               <w:jc w:val="left"/>
-              <w:rPr>
-                <w:rFonts w:hint="eastAsia"/>
-              </w:rPr>
             </w:pPr>
           </w:p>
         </w:tc>
@@ -1585,9 +1429,6 @@
               <w:spacing w:after="240"/>
               <w:ind w:firstLineChars="0" w:firstLine="0"/>
               <w:jc w:val="left"/>
-              <w:rPr>
-                <w:rFonts w:hint="eastAsia"/>
-              </w:rPr>
             </w:pPr>
             <w:r>
               <w:rPr>
@@ -1653,9 +1494,6 @@
               <w:spacing w:after="240"/>
               <w:ind w:firstLineChars="0" w:firstLine="0"/>
               <w:jc w:val="left"/>
-              <w:rPr>
-                <w:rFonts w:hint="eastAsia"/>
-              </w:rPr>
             </w:pPr>
           </w:p>
         </w:tc>
@@ -1673,9 +1511,6 @@
               <w:spacing w:after="240"/>
               <w:ind w:firstLineChars="0" w:firstLine="0"/>
               <w:jc w:val="left"/>
-              <w:rPr>
-                <w:rFonts w:hint="eastAsia"/>
-              </w:rPr>
             </w:pPr>
             <w:r>
               <w:rPr>
@@ -1741,9 +1576,6 @@
               <w:spacing w:after="240"/>
               <w:ind w:firstLineChars="0" w:firstLine="0"/>
               <w:jc w:val="left"/>
-              <w:rPr>
-                <w:rFonts w:hint="eastAsia"/>
-              </w:rPr>
             </w:pPr>
             <w:proofErr w:type="spellStart"/>
             <w:r>
@@ -1775,9 +1607,6 @@
               <w:spacing w:after="240"/>
               <w:ind w:firstLineChars="0" w:firstLine="0"/>
               <w:jc w:val="left"/>
-              <w:rPr>
-                <w:rFonts w:hint="eastAsia"/>
-              </w:rPr>
             </w:pPr>
           </w:p>
         </w:tc>
@@ -1795,9 +1624,6 @@
               <w:spacing w:after="240"/>
               <w:ind w:firstLineChars="0" w:firstLine="0"/>
               <w:jc w:val="left"/>
-              <w:rPr>
-                <w:rFonts w:hint="eastAsia"/>
-              </w:rPr>
             </w:pPr>
             <w:r>
               <w:t>2.</w:t>
@@ -1824,9 +1650,6 @@
               <w:spacing w:after="240"/>
               <w:ind w:firstLineChars="0" w:firstLine="0"/>
               <w:jc w:val="left"/>
-              <w:rPr>
-                <w:rFonts w:hint="eastAsia"/>
-              </w:rPr>
             </w:pPr>
             <w:r>
               <w:rPr>
@@ -1884,6 +1707,65 @@
       <w:pPr>
         <w:pStyle w:val="a4"/>
         <w:widowControl/>
+        <w:autoSpaceDE w:val="0"/>
+        <w:autoSpaceDN w:val="0"/>
+        <w:adjustRightInd w:val="0"/>
+        <w:spacing w:after="240"/>
+        <w:ind w:left="360" w:firstLineChars="0" w:firstLine="0"/>
+        <w:jc w:val="left"/>
+      </w:pPr>
+    </w:p>
+    <w:p>
+      <w:pPr>
+        <w:pStyle w:val="a4"/>
+        <w:widowControl/>
+        <w:autoSpaceDE w:val="0"/>
+        <w:autoSpaceDN w:val="0"/>
+        <w:adjustRightInd w:val="0"/>
+        <w:spacing w:after="240"/>
+        <w:ind w:left="360" w:firstLineChars="0" w:firstLine="0"/>
+        <w:jc w:val="left"/>
+      </w:pPr>
+      <w:r>
+        <w:t>Graph:</w:t>
+      </w:r>
+    </w:p>
+    <w:p>
+      <w:pPr>
+        <w:pStyle w:val="a4"/>
+        <w:widowControl/>
+        <w:autoSpaceDE w:val="0"/>
+        <w:autoSpaceDN w:val="0"/>
+        <w:adjustRightInd w:val="0"/>
+        <w:spacing w:after="240"/>
+        <w:ind w:left="360" w:firstLineChars="0" w:firstLine="0"/>
+        <w:jc w:val="left"/>
+      </w:pPr>
+      <w:r>
+        <w:rPr>
+          <w:noProof/>
+        </w:rPr>
+        <w:drawing>
+          <wp:inline distT="0" distB="0" distL="0" distR="0" wp14:anchorId="0E56124A" wp14:editId="1F489278">
+            <wp:extent cx="5257800" cy="3162300"/>
+            <wp:effectExtent l="0" t="0" r="25400" b="12700"/>
+            <wp:docPr id="2" name="图表 2"/>
+            <wp:cNvGraphicFramePr/>
+            <a:graphic xmlns:a="http://schemas.openxmlformats.org/drawingml/2006/main">
+              <a:graphicData uri="http://schemas.openxmlformats.org/drawingml/2006/chart">
+                <c:chart xmlns:c="http://schemas.openxmlformats.org/drawingml/2006/chart" xmlns:r="http://schemas.openxmlformats.org/officeDocument/2006/relationships" r:id="rId6"/>
+              </a:graphicData>
+            </a:graphic>
+          </wp:inline>
+        </w:drawing>
+      </w:r>
+      <w:bookmarkStart w:id="0" w:name="_GoBack"/>
+      <w:bookmarkEnd w:id="0"/>
+    </w:p>
+    <w:p>
+      <w:pPr>
+        <w:pStyle w:val="a4"/>
+        <w:widowControl/>
         <w:numPr>
           <w:ilvl w:val="0"/>
           <w:numId w:val="1"/>
@@ -1894,9 +1776,6 @@
         <w:spacing w:after="240"/>
         <w:ind w:firstLineChars="0"/>
         <w:jc w:val="left"/>
-        <w:rPr>
-          <w:rFonts w:hint="eastAsia"/>
-        </w:rPr>
       </w:pPr>
       <w:r>
         <w:rPr>
@@ -1948,9 +1827,6 @@
               <w:spacing w:after="240"/>
               <w:ind w:firstLineChars="0" w:firstLine="0"/>
               <w:jc w:val="left"/>
-              <w:rPr>
-                <w:rFonts w:hint="eastAsia"/>
-              </w:rPr>
             </w:pPr>
             <w:r>
               <w:rPr>
@@ -1974,9 +1850,6 @@
               <w:spacing w:after="240"/>
               <w:ind w:firstLineChars="0" w:firstLine="0"/>
               <w:jc w:val="left"/>
-              <w:rPr>
-                <w:rFonts w:hint="eastAsia"/>
-              </w:rPr>
             </w:pPr>
             <w:r>
               <w:rPr>
@@ -2014,9 +1887,6 @@
               <w:spacing w:after="240"/>
               <w:ind w:firstLineChars="0" w:firstLine="0"/>
               <w:jc w:val="left"/>
-              <w:rPr>
-                <w:rFonts w:hint="eastAsia"/>
-              </w:rPr>
             </w:pPr>
             <w:r>
               <w:rPr>
@@ -2040,9 +1910,6 @@
               <w:spacing w:after="240"/>
               <w:ind w:firstLineChars="0" w:firstLine="0"/>
               <w:jc w:val="left"/>
-              <w:rPr>
-                <w:rFonts w:hint="eastAsia"/>
-              </w:rPr>
             </w:pPr>
             <w:r>
               <w:t>Data rate</w:t>
@@ -2071,9 +1938,6 @@
               <w:spacing w:after="240"/>
               <w:ind w:firstLineChars="0" w:firstLine="0"/>
               <w:jc w:val="left"/>
-              <w:rPr>
-                <w:rFonts w:hint="eastAsia"/>
-              </w:rPr>
             </w:pPr>
             <w:r>
               <w:rPr>
@@ -2097,9 +1961,6 @@
               <w:spacing w:after="240"/>
               <w:ind w:firstLineChars="0" w:firstLine="0"/>
               <w:jc w:val="left"/>
-              <w:rPr>
-                <w:rFonts w:hint="eastAsia"/>
-              </w:rPr>
             </w:pPr>
             <w:r>
               <w:rPr>
@@ -2123,9 +1984,6 @@
               <w:spacing w:after="240"/>
               <w:ind w:firstLineChars="0" w:firstLine="0"/>
               <w:jc w:val="left"/>
-              <w:rPr>
-                <w:rFonts w:hint="eastAsia"/>
-              </w:rPr>
             </w:pPr>
             <w:r>
               <w:t>6.940</w:t>
@@ -2146,9 +2004,6 @@
               <w:spacing w:after="240"/>
               <w:ind w:firstLineChars="0" w:firstLine="0"/>
               <w:jc w:val="left"/>
-              <w:rPr>
-                <w:rFonts w:hint="eastAsia"/>
-              </w:rPr>
             </w:pPr>
             <w:r>
               <w:t>8615.706055</w:t>
@@ -2171,9 +2026,6 @@
               <w:spacing w:after="240"/>
               <w:ind w:firstLineChars="0" w:firstLine="0"/>
               <w:jc w:val="left"/>
-              <w:rPr>
-                <w:rFonts w:hint="eastAsia"/>
-              </w:rPr>
             </w:pPr>
           </w:p>
         </w:tc>
@@ -2191,9 +2043,6 @@
               <w:spacing w:after="240"/>
               <w:ind w:firstLineChars="0" w:firstLine="0"/>
               <w:jc w:val="left"/>
-              <w:rPr>
-                <w:rFonts w:hint="eastAsia"/>
-              </w:rPr>
             </w:pPr>
             <w:r>
               <w:rPr>
@@ -2217,9 +2066,6 @@
               <w:spacing w:after="240"/>
               <w:ind w:firstLineChars="0" w:firstLine="0"/>
               <w:jc w:val="left"/>
-              <w:rPr>
-                <w:rFonts w:hint="eastAsia"/>
-              </w:rPr>
             </w:pPr>
             <w:r>
               <w:t>6.701</w:t>
@@ -2240,9 +2086,6 @@
               <w:spacing w:after="240"/>
               <w:ind w:firstLineChars="0" w:firstLine="0"/>
               <w:jc w:val="left"/>
-              <w:rPr>
-                <w:rFonts w:hint="eastAsia"/>
-              </w:rPr>
             </w:pPr>
             <w:r>
               <w:t>8922.996094</w:t>
@@ -2265,9 +2108,6 @@
               <w:spacing w:after="240"/>
               <w:ind w:firstLineChars="0" w:firstLine="0"/>
               <w:jc w:val="left"/>
-              <w:rPr>
-                <w:rFonts w:hint="eastAsia"/>
-              </w:rPr>
             </w:pPr>
           </w:p>
         </w:tc>
@@ -2285,9 +2125,6 @@
               <w:spacing w:after="240"/>
               <w:ind w:firstLineChars="0" w:firstLine="0"/>
               <w:jc w:val="left"/>
-              <w:rPr>
-                <w:rFonts w:hint="eastAsia"/>
-              </w:rPr>
             </w:pPr>
             <w:r>
               <w:rPr>
@@ -2311,9 +2148,6 @@
               <w:spacing w:after="240"/>
               <w:ind w:firstLineChars="0" w:firstLine="0"/>
               <w:jc w:val="left"/>
-              <w:rPr>
-                <w:rFonts w:hint="eastAsia"/>
-              </w:rPr>
             </w:pPr>
             <w:r>
               <w:t>6.715</w:t>
@@ -2334,9 +2168,6 @@
               <w:spacing w:after="240"/>
               <w:ind w:firstLineChars="0" w:firstLine="0"/>
               <w:jc w:val="left"/>
-              <w:rPr>
-                <w:rFonts w:hint="eastAsia"/>
-              </w:rPr>
             </w:pPr>
             <w:r>
               <w:t>8904.392578</w:t>
@@ -2359,9 +2190,6 @@
               <w:spacing w:after="240"/>
               <w:ind w:firstLineChars="0" w:firstLine="0"/>
               <w:jc w:val="left"/>
-              <w:rPr>
-                <w:rFonts w:hint="eastAsia"/>
-              </w:rPr>
             </w:pPr>
             <w:proofErr w:type="spellStart"/>
             <w:r>
@@ -2393,9 +2221,6 @@
               <w:spacing w:after="240"/>
               <w:ind w:firstLineChars="0" w:firstLine="0"/>
               <w:jc w:val="left"/>
-              <w:rPr>
-                <w:rFonts w:hint="eastAsia"/>
-              </w:rPr>
             </w:pPr>
           </w:p>
         </w:tc>
@@ -2455,9 +2280,6 @@
               <w:spacing w:after="240"/>
               <w:ind w:firstLineChars="0" w:firstLine="0"/>
               <w:jc w:val="left"/>
-              <w:rPr>
-                <w:rFonts w:hint="eastAsia"/>
-              </w:rPr>
             </w:pPr>
             <w:r>
               <w:rPr>
@@ -2481,9 +2303,6 @@
               <w:spacing w:after="240"/>
               <w:ind w:firstLineChars="0" w:firstLine="0"/>
               <w:jc w:val="left"/>
-              <w:rPr>
-                <w:rFonts w:hint="eastAsia"/>
-              </w:rPr>
             </w:pPr>
             <w:r>
               <w:rPr>
@@ -2507,9 +2326,6 @@
               <w:spacing w:after="240"/>
               <w:ind w:firstLineChars="0" w:firstLine="0"/>
               <w:jc w:val="left"/>
-              <w:rPr>
-                <w:rFonts w:hint="eastAsia"/>
-              </w:rPr>
             </w:pPr>
             <w:r>
               <w:t>8.705</w:t>
@@ -2530,9 +2346,6 @@
               <w:spacing w:after="240"/>
               <w:ind w:firstLineChars="0" w:firstLine="0"/>
               <w:jc w:val="left"/>
-              <w:rPr>
-                <w:rFonts w:hint="eastAsia"/>
-              </w:rPr>
             </w:pPr>
             <w:r>
               <w:t>6868.811035</w:t>
@@ -2555,9 +2368,6 @@
               <w:spacing w:after="240"/>
               <w:ind w:firstLineChars="0" w:firstLine="0"/>
               <w:jc w:val="left"/>
-              <w:rPr>
-                <w:rFonts w:hint="eastAsia"/>
-              </w:rPr>
             </w:pPr>
           </w:p>
         </w:tc>
@@ -2575,9 +2385,6 @@
               <w:spacing w:after="240"/>
               <w:ind w:firstLineChars="0" w:firstLine="0"/>
               <w:jc w:val="left"/>
-              <w:rPr>
-                <w:rFonts w:hint="eastAsia"/>
-              </w:rPr>
             </w:pPr>
             <w:r>
               <w:rPr>
@@ -2601,9 +2408,6 @@
               <w:spacing w:after="240"/>
               <w:ind w:firstLineChars="0" w:firstLine="0"/>
               <w:jc w:val="left"/>
-              <w:rPr>
-                <w:rFonts w:hint="eastAsia"/>
-              </w:rPr>
             </w:pPr>
             <w:r>
               <w:t>8.305</w:t>
@@ -2624,9 +2428,6 @@
               <w:spacing w:after="240"/>
               <w:ind w:firstLineChars="0" w:firstLine="0"/>
               <w:jc w:val="left"/>
-              <w:rPr>
-                <w:rFonts w:hint="eastAsia"/>
-              </w:rPr>
             </w:pPr>
             <w:r>
               <w:t>7199.638672</w:t>
@@ -2649,9 +2450,6 @@
               <w:spacing w:after="240"/>
               <w:ind w:firstLineChars="0" w:firstLine="0"/>
               <w:jc w:val="left"/>
-              <w:rPr>
-                <w:rFonts w:hint="eastAsia"/>
-              </w:rPr>
             </w:pPr>
           </w:p>
         </w:tc>
@@ -2669,9 +2467,6 @@
               <w:spacing w:after="240"/>
               <w:ind w:firstLineChars="0" w:firstLine="0"/>
               <w:jc w:val="left"/>
-              <w:rPr>
-                <w:rFonts w:hint="eastAsia"/>
-              </w:rPr>
             </w:pPr>
             <w:r>
               <w:rPr>
@@ -2695,9 +2490,6 @@
               <w:spacing w:after="240"/>
               <w:ind w:firstLineChars="0" w:firstLine="0"/>
               <w:jc w:val="left"/>
-              <w:rPr>
-                <w:rFonts w:hint="eastAsia"/>
-              </w:rPr>
             </w:pPr>
             <w:r>
               <w:t>8.355</w:t>
@@ -2718,9 +2510,6 @@
               <w:spacing w:after="240"/>
               <w:ind w:firstLineChars="0" w:firstLine="0"/>
               <w:jc w:val="left"/>
-              <w:rPr>
-                <w:rFonts w:hint="eastAsia"/>
-              </w:rPr>
             </w:pPr>
             <w:r>
               <w:t>7156.553223</w:t>
@@ -2743,9 +2532,6 @@
               <w:spacing w:after="240"/>
               <w:ind w:firstLineChars="0" w:firstLine="0"/>
               <w:jc w:val="left"/>
-              <w:rPr>
-                <w:rFonts w:hint="eastAsia"/>
-              </w:rPr>
             </w:pPr>
             <w:proofErr w:type="spellStart"/>
             <w:r>
@@ -2777,9 +2563,6 @@
               <w:spacing w:after="240"/>
               <w:ind w:firstLineChars="0" w:firstLine="0"/>
               <w:jc w:val="left"/>
-              <w:rPr>
-                <w:rFonts w:hint="eastAsia"/>
-              </w:rPr>
             </w:pPr>
           </w:p>
         </w:tc>
@@ -2839,9 +2622,6 @@
               <w:spacing w:after="240"/>
               <w:ind w:firstLineChars="0" w:firstLine="0"/>
               <w:jc w:val="left"/>
-              <w:rPr>
-                <w:rFonts w:hint="eastAsia"/>
-              </w:rPr>
             </w:pPr>
             <w:r>
               <w:rPr>
@@ -2865,9 +2645,6 @@
               <w:spacing w:after="240"/>
               <w:ind w:firstLineChars="0" w:firstLine="0"/>
               <w:jc w:val="left"/>
-              <w:rPr>
-                <w:rFonts w:hint="eastAsia"/>
-              </w:rPr>
             </w:pPr>
             <w:r>
               <w:rPr>
@@ -2891,9 +2668,6 @@
               <w:spacing w:after="240"/>
               <w:ind w:firstLineChars="0" w:firstLine="0"/>
               <w:jc w:val="left"/>
-              <w:rPr>
-                <w:rFonts w:hint="eastAsia"/>
-              </w:rPr>
             </w:pPr>
             <w:r>
               <w:t>9.769</w:t>
@@ -2914,9 +2688,6 @@
               <w:spacing w:after="240"/>
               <w:ind w:firstLineChars="0" w:firstLine="0"/>
               <w:jc w:val="left"/>
-              <w:rPr>
-                <w:rFonts w:hint="eastAsia"/>
-              </w:rPr>
             </w:pPr>
             <w:r>
               <w:t>6120.687988</w:t>
@@ -2939,9 +2710,6 @@
               <w:spacing w:after="240"/>
               <w:ind w:firstLineChars="0" w:firstLine="0"/>
               <w:jc w:val="left"/>
-              <w:rPr>
-                <w:rFonts w:hint="eastAsia"/>
-              </w:rPr>
             </w:pPr>
           </w:p>
         </w:tc>
@@ -2959,9 +2727,6 @@
               <w:spacing w:after="240"/>
               <w:ind w:firstLineChars="0" w:firstLine="0"/>
               <w:jc w:val="left"/>
-              <w:rPr>
-                <w:rFonts w:hint="eastAsia"/>
-              </w:rPr>
             </w:pPr>
             <w:r>
               <w:rPr>
@@ -2985,9 +2750,6 @@
               <w:spacing w:after="240"/>
               <w:ind w:firstLineChars="0" w:firstLine="0"/>
               <w:jc w:val="left"/>
-              <w:rPr>
-                <w:rFonts w:hint="eastAsia"/>
-              </w:rPr>
             </w:pPr>
             <w:r>
               <w:t>10.939</w:t>
@@ -3008,9 +2770,6 @@
               <w:spacing w:after="240"/>
               <w:ind w:firstLineChars="0" w:firstLine="0"/>
               <w:jc w:val="left"/>
-              <w:rPr>
-                <w:rFonts w:hint="eastAsia"/>
-              </w:rPr>
             </w:pPr>
             <w:r>
               <w:t>5466.039062</w:t>
@@ -3033,9 +2792,6 @@
               <w:spacing w:after="240"/>
               <w:ind w:firstLineChars="0" w:firstLine="0"/>
               <w:jc w:val="left"/>
-              <w:rPr>
-                <w:rFonts w:hint="eastAsia"/>
-              </w:rPr>
             </w:pPr>
           </w:p>
         </w:tc>
@@ -3053,9 +2809,6 @@
               <w:spacing w:after="240"/>
               <w:ind w:firstLineChars="0" w:firstLine="0"/>
               <w:jc w:val="left"/>
-              <w:rPr>
-                <w:rFonts w:hint="eastAsia"/>
-              </w:rPr>
             </w:pPr>
             <w:r>
               <w:rPr>
@@ -3079,9 +2832,6 @@
               <w:spacing w:after="240"/>
               <w:ind w:firstLineChars="0" w:firstLine="0"/>
               <w:jc w:val="left"/>
-              <w:rPr>
-                <w:rFonts w:hint="eastAsia"/>
-              </w:rPr>
             </w:pPr>
             <w:r>
               <w:t>11.599</w:t>
@@ -3102,9 +2852,6 @@
               <w:spacing w:after="240"/>
               <w:ind w:firstLineChars="0" w:firstLine="0"/>
               <w:jc w:val="left"/>
-              <w:rPr>
-                <w:rFonts w:hint="eastAsia"/>
-              </w:rPr>
             </w:pPr>
             <w:r>
               <w:t>5155.013184</w:t>
@@ -3127,9 +2874,6 @@
               <w:spacing w:after="240"/>
               <w:ind w:firstLineChars="0" w:firstLine="0"/>
               <w:jc w:val="left"/>
-              <w:rPr>
-                <w:rFonts w:hint="eastAsia"/>
-              </w:rPr>
             </w:pPr>
             <w:proofErr w:type="spellStart"/>
             <w:r>
@@ -3161,9 +2905,6 @@
               <w:spacing w:after="240"/>
               <w:ind w:firstLineChars="0" w:firstLine="0"/>
               <w:jc w:val="left"/>
-              <w:rPr>
-                <w:rFonts w:hint="eastAsia"/>
-              </w:rPr>
             </w:pPr>
           </w:p>
         </w:tc>
@@ -3305,9 +3046,6 @@
               <w:spacing w:after="240"/>
               <w:ind w:firstLineChars="0" w:firstLine="0"/>
               <w:jc w:val="left"/>
-              <w:rPr>
-                <w:rFonts w:hint="eastAsia"/>
-              </w:rPr>
             </w:pPr>
           </w:p>
         </w:tc>
@@ -3387,9 +3125,6 @@
               <w:spacing w:after="240"/>
               <w:ind w:firstLineChars="0" w:firstLine="0"/>
               <w:jc w:val="left"/>
-              <w:rPr>
-                <w:rFonts w:hint="eastAsia"/>
-              </w:rPr>
             </w:pPr>
           </w:p>
         </w:tc>
@@ -3494,9 +3229,6 @@
               <w:spacing w:after="240"/>
               <w:ind w:firstLineChars="0" w:firstLine="0"/>
               <w:jc w:val="left"/>
-              <w:rPr>
-                <w:rFonts w:hint="eastAsia"/>
-              </w:rPr>
             </w:pPr>
           </w:p>
         </w:tc>
@@ -3638,9 +3370,6 @@
               <w:spacing w:after="240"/>
               <w:ind w:firstLineChars="0" w:firstLine="0"/>
               <w:jc w:val="left"/>
-              <w:rPr>
-                <w:rFonts w:hint="eastAsia"/>
-              </w:rPr>
             </w:pPr>
           </w:p>
         </w:tc>
@@ -3720,9 +3449,6 @@
               <w:spacing w:after="240"/>
               <w:ind w:firstLineChars="0" w:firstLine="0"/>
               <w:jc w:val="left"/>
-              <w:rPr>
-                <w:rFonts w:hint="eastAsia"/>
-              </w:rPr>
             </w:pPr>
           </w:p>
         </w:tc>
@@ -3824,9 +3550,6 @@
               <w:spacing w:after="240"/>
               <w:ind w:firstLineChars="0" w:firstLine="0"/>
               <w:jc w:val="left"/>
-              <w:rPr>
-                <w:rFonts w:hint="eastAsia"/>
-              </w:rPr>
             </w:pPr>
           </w:p>
         </w:tc>
@@ -3909,9 +3632,6 @@
               <w:spacing w:after="240"/>
               <w:ind w:firstLineChars="0" w:firstLine="0"/>
               <w:jc w:val="left"/>
-              <w:rPr>
-                <w:rFonts w:hint="eastAsia"/>
-              </w:rPr>
             </w:pPr>
             <w:r>
               <w:rPr>
@@ -3935,9 +3655,6 @@
               <w:spacing w:after="240"/>
               <w:ind w:firstLineChars="0" w:firstLine="0"/>
               <w:jc w:val="left"/>
-              <w:rPr>
-                <w:rFonts w:hint="eastAsia"/>
-              </w:rPr>
             </w:pPr>
             <w:r>
               <w:t>22.420</w:t>
@@ -3958,9 +3675,6 @@
               <w:spacing w:after="240"/>
               <w:ind w:firstLineChars="0" w:firstLine="0"/>
               <w:jc w:val="left"/>
-              <w:rPr>
-                <w:rFonts w:hint="eastAsia"/>
-              </w:rPr>
             </w:pPr>
             <w:r>
               <w:t>2666.949219</w:t>
@@ -3983,9 +3697,6 @@
               <w:spacing w:after="240"/>
               <w:ind w:firstLineChars="0" w:firstLine="0"/>
               <w:jc w:val="left"/>
-              <w:rPr>
-                <w:rFonts w:hint="eastAsia"/>
-              </w:rPr>
             </w:pPr>
           </w:p>
         </w:tc>
@@ -4003,9 +3714,6 @@
               <w:spacing w:after="240"/>
               <w:ind w:firstLineChars="0" w:firstLine="0"/>
               <w:jc w:val="left"/>
-              <w:rPr>
-                <w:rFonts w:hint="eastAsia"/>
-              </w:rPr>
             </w:pPr>
             <w:r>
               <w:rPr>
@@ -4029,9 +3737,6 @@
               <w:spacing w:after="240"/>
               <w:ind w:firstLineChars="0" w:firstLine="0"/>
               <w:jc w:val="left"/>
-              <w:rPr>
-                <w:rFonts w:hint="eastAsia"/>
-              </w:rPr>
             </w:pPr>
             <w:r>
               <w:t>29.645</w:t>
@@ -4052,9 +3757,6 @@
               <w:spacing w:after="240"/>
               <w:ind w:firstLineChars="0" w:firstLine="0"/>
               <w:jc w:val="left"/>
-              <w:rPr>
-                <w:rFonts w:hint="eastAsia"/>
-              </w:rPr>
             </w:pPr>
             <w:r>
               <w:t>2016.967407</w:t>
@@ -4077,9 +3779,6 @@
               <w:spacing w:after="240"/>
               <w:ind w:firstLineChars="0" w:firstLine="0"/>
               <w:jc w:val="left"/>
-              <w:rPr>
-                <w:rFonts w:hint="eastAsia"/>
-              </w:rPr>
             </w:pPr>
           </w:p>
         </w:tc>
@@ -4097,9 +3796,6 @@
               <w:spacing w:after="240"/>
               <w:ind w:firstLineChars="0" w:firstLine="0"/>
               <w:jc w:val="left"/>
-              <w:rPr>
-                <w:rFonts w:hint="eastAsia"/>
-              </w:rPr>
             </w:pPr>
             <w:r>
               <w:rPr>
@@ -4123,9 +3819,6 @@
               <w:spacing w:after="240"/>
               <w:ind w:firstLineChars="0" w:firstLine="0"/>
               <w:jc w:val="left"/>
-              <w:rPr>
-                <w:rFonts w:hint="eastAsia"/>
-              </w:rPr>
             </w:pPr>
             <w:r>
               <w:t>24.798</w:t>
@@ -4146,9 +3839,6 @@
               <w:spacing w:after="240"/>
               <w:ind w:firstLineChars="0" w:firstLine="0"/>
               <w:jc w:val="left"/>
-              <w:rPr>
-                <w:rFonts w:hint="eastAsia"/>
-              </w:rPr>
             </w:pPr>
             <w:r>
               <w:t>2411.202393</w:t>
@@ -4171,9 +3861,6 @@
               <w:spacing w:after="240"/>
               <w:ind w:firstLineChars="0" w:firstLine="0"/>
               <w:jc w:val="left"/>
-              <w:rPr>
-                <w:rFonts w:hint="eastAsia"/>
-              </w:rPr>
             </w:pPr>
             <w:proofErr w:type="spellStart"/>
             <w:r>
@@ -4205,9 +3892,6 @@
               <w:spacing w:after="240"/>
               <w:ind w:firstLineChars="0" w:firstLine="0"/>
               <w:jc w:val="left"/>
-              <w:rPr>
-                <w:rFonts w:hint="eastAsia"/>
-              </w:rPr>
             </w:pPr>
           </w:p>
         </w:tc>
@@ -4322,7 +4006,7 @@
             <wp:cNvGraphicFramePr/>
             <a:graphic xmlns:a="http://schemas.openxmlformats.org/drawingml/2006/main">
               <a:graphicData uri="http://schemas.openxmlformats.org/drawingml/2006/chart">
-                <c:chart xmlns:c="http://schemas.openxmlformats.org/drawingml/2006/chart" xmlns:r="http://schemas.openxmlformats.org/officeDocument/2006/relationships" r:id="rId6"/>
+                <c:chart xmlns:c="http://schemas.openxmlformats.org/drawingml/2006/chart" xmlns:r="http://schemas.openxmlformats.org/officeDocument/2006/relationships" r:id="rId7"/>
               </a:graphicData>
             </a:graphic>
           </wp:anchor>
@@ -4374,12 +4058,7 @@
         <w:spacing w:after="240"/>
         <w:ind w:left="360" w:firstLineChars="0" w:firstLine="0"/>
         <w:jc w:val="left"/>
-        <w:rPr>
-          <w:rFonts w:hint="eastAsia"/>
-        </w:rPr>
       </w:pPr>
-      <w:bookmarkStart w:id="0" w:name="_GoBack"/>
-      <w:bookmarkEnd w:id="0"/>
     </w:p>
     <w:sectPr>
       <w:pgSz w:w="11900" w:h="16840"/>
@@ -4736,6 +4415,25 @@
       <w:szCs w:val="18"/>
     </w:rPr>
   </w:style>
+  <w:style w:type="paragraph" w:styleId="a7">
+    <w:name w:val="Normal (Web)"/>
+    <w:basedOn w:val="a"/>
+    <w:uiPriority w:val="99"/>
+    <w:semiHidden/>
+    <w:unhideWhenUsed/>
+    <w:rsid w:val="002113EB"/>
+    <w:pPr>
+      <w:widowControl/>
+      <w:spacing w:before="100" w:beforeAutospacing="1" w:after="100" w:afterAutospacing="1"/>
+      <w:jc w:val="left"/>
+    </w:pPr>
+    <w:rPr>
+      <w:rFonts w:ascii="Times" w:hAnsi="Times" w:cs="Times New Roman"/>
+      <w:kern w:val="0"/>
+      <w:sz w:val="20"/>
+      <w:szCs w:val="20"/>
+    </w:rPr>
+  </w:style>
 </w:styles>
 </file>
 
@@ -4987,10 +4685,206 @@
       <w:szCs w:val="18"/>
     </w:rPr>
   </w:style>
+  <w:style w:type="paragraph" w:styleId="a7">
+    <w:name w:val="Normal (Web)"/>
+    <w:basedOn w:val="a"/>
+    <w:uiPriority w:val="99"/>
+    <w:semiHidden/>
+    <w:unhideWhenUsed/>
+    <w:rsid w:val="002113EB"/>
+    <w:pPr>
+      <w:widowControl/>
+      <w:spacing w:before="100" w:beforeAutospacing="1" w:after="100" w:afterAutospacing="1"/>
+      <w:jc w:val="left"/>
+    </w:pPr>
+    <w:rPr>
+      <w:rFonts w:ascii="Times" w:hAnsi="Times" w:cs="Times New Roman"/>
+      <w:kern w:val="0"/>
+      <w:sz w:val="20"/>
+      <w:szCs w:val="20"/>
+    </w:rPr>
+  </w:style>
 </w:styles>
 </file>
 
 <file path=word/charts/chart1.xml><?xml version="1.0" encoding="utf-8"?>
+<c:chartSpace xmlns:c="http://schemas.openxmlformats.org/drawingml/2006/chart" xmlns:a="http://schemas.openxmlformats.org/drawingml/2006/main" xmlns:r="http://schemas.openxmlformats.org/officeDocument/2006/relationships">
+  <c:date1904 val="0"/>
+  <c:lang val="zh-CN"/>
+  <c:roundedCorners val="0"/>
+  <mc:AlternateContent xmlns:mc="http://schemas.openxmlformats.org/markup-compatibility/2006">
+    <mc:Choice xmlns:c14="http://schemas.microsoft.com/office/drawing/2007/8/2/chart" Requires="c14">
+      <c14:style val="118"/>
+    </mc:Choice>
+    <mc:Fallback>
+      <c:style val="18"/>
+    </mc:Fallback>
+  </mc:AlternateContent>
+  <c:chart>
+    <c:autoTitleDeleted val="0"/>
+    <c:plotArea>
+      <c:layout>
+        <c:manualLayout>
+          <c:layoutTarget val="inner"/>
+          <c:xMode val="edge"/>
+          <c:yMode val="edge"/>
+          <c:x val="0.110384156525889"/>
+          <c:y val="0.168674698795181"/>
+          <c:w val="0.752444126302394"/>
+          <c:h val="0.729585428327483"/>
+        </c:manualLayout>
+      </c:layout>
+      <c:scatterChart>
+        <c:scatterStyle val="lineMarker"/>
+        <c:varyColors val="0"/>
+        <c:ser>
+          <c:idx val="0"/>
+          <c:order val="0"/>
+          <c:spPr>
+            <a:ln w="47625">
+              <a:noFill/>
+            </a:ln>
+          </c:spPr>
+          <c:trendline>
+            <c:trendlineType val="linear"/>
+            <c:dispRSqr val="0"/>
+            <c:dispEq val="0"/>
+          </c:trendline>
+          <c:xVal>
+            <c:numRef>
+              <c:f>工作表1!$A$1:$A$10</c:f>
+              <c:numCache>
+                <c:formatCode>General</c:formatCode>
+                <c:ptCount val="10"/>
+                <c:pt idx="0">
+                  <c:v>100.0</c:v>
+                </c:pt>
+                <c:pt idx="1">
+                  <c:v>200.0</c:v>
+                </c:pt>
+                <c:pt idx="2">
+                  <c:v>300.0</c:v>
+                </c:pt>
+                <c:pt idx="3">
+                  <c:v>400.0</c:v>
+                </c:pt>
+                <c:pt idx="4">
+                  <c:v>500.0</c:v>
+                </c:pt>
+                <c:pt idx="5">
+                  <c:v>600.0</c:v>
+                </c:pt>
+                <c:pt idx="6">
+                  <c:v>700.0</c:v>
+                </c:pt>
+                <c:pt idx="7">
+                  <c:v>800.0</c:v>
+                </c:pt>
+                <c:pt idx="8">
+                  <c:v>900.0</c:v>
+                </c:pt>
+                <c:pt idx="9">
+                  <c:v>1000.0</c:v>
+                </c:pt>
+              </c:numCache>
+            </c:numRef>
+          </c:xVal>
+          <c:yVal>
+            <c:numRef>
+              <c:f>工作表1!$B$1:$B$10</c:f>
+              <c:numCache>
+                <c:formatCode>General</c:formatCode>
+                <c:ptCount val="10"/>
+                <c:pt idx="0">
+                  <c:v>2257.020996</c:v>
+                </c:pt>
+                <c:pt idx="1">
+                  <c:v>6927.452799333333</c:v>
+                </c:pt>
+                <c:pt idx="2">
+                  <c:v>7036.321</c:v>
+                </c:pt>
+                <c:pt idx="3">
+                  <c:v>12331.98632833333</c:v>
+                </c:pt>
+                <c:pt idx="4">
+                  <c:v>12724.747</c:v>
+                </c:pt>
+                <c:pt idx="5">
+                  <c:v>16071.55696633334</c:v>
+                </c:pt>
+                <c:pt idx="6">
+                  <c:v>18562.39778633333</c:v>
+                </c:pt>
+                <c:pt idx="7">
+                  <c:v>21073.07096333333</c:v>
+                </c:pt>
+                <c:pt idx="8">
+                  <c:v>22382.047526</c:v>
+                </c:pt>
+                <c:pt idx="9">
+                  <c:v>24050.124</c:v>
+                </c:pt>
+              </c:numCache>
+            </c:numRef>
+          </c:yVal>
+          <c:smooth val="0"/>
+        </c:ser>
+        <c:dLbls>
+          <c:showLegendKey val="0"/>
+          <c:showVal val="0"/>
+          <c:showCatName val="0"/>
+          <c:showSerName val="0"/>
+          <c:showPercent val="0"/>
+          <c:showBubbleSize val="0"/>
+        </c:dLbls>
+        <c:axId val="2101626024"/>
+        <c:axId val="2101628984"/>
+      </c:scatterChart>
+      <c:valAx>
+        <c:axId val="2101626024"/>
+        <c:scaling>
+          <c:orientation val="minMax"/>
+        </c:scaling>
+        <c:delete val="0"/>
+        <c:axPos val="b"/>
+        <c:numFmt formatCode="General" sourceLinked="1"/>
+        <c:majorTickMark val="out"/>
+        <c:minorTickMark val="none"/>
+        <c:tickLblPos val="nextTo"/>
+        <c:crossAx val="2101628984"/>
+        <c:crosses val="autoZero"/>
+        <c:crossBetween val="midCat"/>
+      </c:valAx>
+      <c:valAx>
+        <c:axId val="2101628984"/>
+        <c:scaling>
+          <c:orientation val="minMax"/>
+        </c:scaling>
+        <c:delete val="0"/>
+        <c:axPos val="l"/>
+        <c:majorGridlines/>
+        <c:numFmt formatCode="General" sourceLinked="1"/>
+        <c:majorTickMark val="out"/>
+        <c:minorTickMark val="none"/>
+        <c:tickLblPos val="nextTo"/>
+        <c:crossAx val="2101626024"/>
+        <c:crosses val="autoZero"/>
+        <c:crossBetween val="midCat"/>
+      </c:valAx>
+    </c:plotArea>
+    <c:plotVisOnly val="1"/>
+    <c:dispBlanksAs val="gap"/>
+    <c:showDLblsOverMax val="0"/>
+  </c:chart>
+  <c:externalData r:id="rId1">
+    <c:autoUpdate val="0"/>
+  </c:externalData>
+  <c:userShapes r:id="rId2"/>
+</c:chartSpace>
+</file>
+
+<file path=word/charts/chart2.xml><?xml version="1.0" encoding="utf-8"?>
 <c:chartSpace xmlns:c="http://schemas.openxmlformats.org/drawingml/2006/chart" xmlns:a="http://schemas.openxmlformats.org/drawingml/2006/main" xmlns:r="http://schemas.openxmlformats.org/officeDocument/2006/relationships">
   <c:date1904 val="0"/>
   <c:lang val="zh-CN"/>
@@ -5077,7 +4971,7 @@
                 <c:formatCode>General</c:formatCode>
                 <c:ptCount val="6"/>
                 <c:pt idx="0">
-                  <c:v>8814.365</c:v>
+                  <c:v>8814.364999999998</c:v>
                 </c:pt>
                 <c:pt idx="1">
                   <c:v>7075.001</c:v>
@@ -5107,11 +5001,11 @@
           <c:showPercent val="0"/>
           <c:showBubbleSize val="0"/>
         </c:dLbls>
-        <c:axId val="2121877256"/>
-        <c:axId val="2121873336"/>
+        <c:axId val="2089425832"/>
+        <c:axId val="2089428760"/>
       </c:scatterChart>
       <c:valAx>
-        <c:axId val="2121877256"/>
+        <c:axId val="2089425832"/>
         <c:scaling>
           <c:orientation val="minMax"/>
         </c:scaling>
@@ -5121,12 +5015,12 @@
         <c:majorTickMark val="out"/>
         <c:minorTickMark val="none"/>
         <c:tickLblPos val="nextTo"/>
-        <c:crossAx val="2121873336"/>
+        <c:crossAx val="2089428760"/>
         <c:crosses val="autoZero"/>
         <c:crossBetween val="midCat"/>
       </c:valAx>
       <c:valAx>
-        <c:axId val="2121873336"/>
+        <c:axId val="2089428760"/>
         <c:scaling>
           <c:orientation val="minMax"/>
         </c:scaling>
@@ -5137,7 +5031,7 @@
         <c:majorTickMark val="out"/>
         <c:minorTickMark val="none"/>
         <c:tickLblPos val="nextTo"/>
-        <c:crossAx val="2121877256"/>
+        <c:crossAx val="2089425832"/>
         <c:crosses val="autoZero"/>
         <c:crossBetween val="midCat"/>
       </c:valAx>
@@ -5154,6 +5048,105 @@
 </file>
 
 <file path=word/drawings/drawing1.xml><?xml version="1.0" encoding="utf-8"?>
+<c:userShapes xmlns:c="http://schemas.openxmlformats.org/drawingml/2006/chart">
+  <cdr:relSizeAnchor xmlns:cdr="http://schemas.openxmlformats.org/drawingml/2006/chartDrawing">
+    <cdr:from>
+      <cdr:x>0.0101</cdr:x>
+      <cdr:y>0.04819</cdr:y>
+    </cdr:from>
+    <cdr:to>
+      <cdr:x>0.32034</cdr:x>
+      <cdr:y>0.18089</cdr:y>
+    </cdr:to>
+    <cdr:sp macro="" textlink="">
+      <cdr:nvSpPr>
+        <cdr:cNvPr id="2" name="文本框 1"/>
+        <cdr:cNvSpPr txBox="1"/>
+      </cdr:nvSpPr>
+      <cdr:spPr>
+        <a:xfrm xmlns:a="http://schemas.openxmlformats.org/drawingml/2006/main">
+          <a:off x="50800" y="152400"/>
+          <a:ext cx="1560237" cy="419620"/>
+        </a:xfrm>
+        <a:prstGeom xmlns:a="http://schemas.openxmlformats.org/drawingml/2006/main" prst="rect">
+          <a:avLst/>
+        </a:prstGeom>
+      </cdr:spPr>
+    </cdr:sp>
+  </cdr:relSizeAnchor>
+  <cdr:relSizeAnchor xmlns:cdr="http://schemas.openxmlformats.org/drawingml/2006/chartDrawing">
+    <cdr:from>
+      <cdr:x>0</cdr:x>
+      <cdr:y>0</cdr:y>
+    </cdr:from>
+    <cdr:to>
+      <cdr:x>0.22727</cdr:x>
+      <cdr:y>0.15449</cdr:y>
+    </cdr:to>
+    <cdr:pic>
+      <cdr:nvPicPr>
+        <cdr:cNvPr id="3" name="chart"/>
+        <cdr:cNvPicPr>
+          <a:picLocks xmlns:a="http://schemas.openxmlformats.org/drawingml/2006/main" noChangeAspect="1"/>
+        </cdr:cNvPicPr>
+      </cdr:nvPicPr>
+      <cdr:blipFill>
+        <a:blip xmlns:a="http://schemas.openxmlformats.org/drawingml/2006/main" xmlns:r="http://schemas.openxmlformats.org/officeDocument/2006/relationships" r:embed="rId1"/>
+        <a:stretch xmlns:a="http://schemas.openxmlformats.org/drawingml/2006/main">
+          <a:fillRect/>
+        </a:stretch>
+      </cdr:blipFill>
+      <cdr:spPr>
+        <a:xfrm xmlns:a="http://schemas.openxmlformats.org/drawingml/2006/main">
+          <a:off x="0" y="0"/>
+          <a:ext cx="1143000" cy="488540"/>
+        </a:xfrm>
+        <a:prstGeom xmlns:a="http://schemas.openxmlformats.org/drawingml/2006/main" prst="rect">
+          <a:avLst/>
+        </a:prstGeom>
+      </cdr:spPr>
+    </cdr:pic>
+  </cdr:relSizeAnchor>
+  <cdr:relSizeAnchor xmlns:cdr="http://schemas.openxmlformats.org/drawingml/2006/chartDrawing">
+    <cdr:from>
+      <cdr:x>0.82609</cdr:x>
+      <cdr:y>0.81124</cdr:y>
+    </cdr:from>
+    <cdr:to>
+      <cdr:x>1</cdr:x>
+      <cdr:y>0.93173</cdr:y>
+    </cdr:to>
+    <cdr:sp macro="" textlink="">
+      <cdr:nvSpPr>
+        <cdr:cNvPr id="4" name="文本框 3"/>
+        <cdr:cNvSpPr txBox="1"/>
+      </cdr:nvSpPr>
+      <cdr:spPr>
+        <a:xfrm xmlns:a="http://schemas.openxmlformats.org/drawingml/2006/main">
+          <a:off x="4343401" y="2565400"/>
+          <a:ext cx="914399" cy="381000"/>
+        </a:xfrm>
+        <a:prstGeom xmlns:a="http://schemas.openxmlformats.org/drawingml/2006/main" prst="rect">
+          <a:avLst/>
+        </a:prstGeom>
+      </cdr:spPr>
+      <cdr:txBody>
+        <a:bodyPr xmlns:a="http://schemas.openxmlformats.org/drawingml/2006/main" vertOverflow="clip" wrap="square" rtlCol="0"/>
+        <a:lstStyle xmlns:a="http://schemas.openxmlformats.org/drawingml/2006/main"/>
+        <a:p xmlns:a="http://schemas.openxmlformats.org/drawingml/2006/main">
+          <a:r>
+            <a:rPr lang="en-US" altLang="zh-CN" sz="1100"/>
+            <a:t>Data size(byte)</a:t>
+          </a:r>
+          <a:endParaRPr lang="zh-CN" altLang="en-US" sz="1100"/>
+        </a:p>
+      </cdr:txBody>
+    </cdr:sp>
+  </cdr:relSizeAnchor>
+</c:userShapes>
+</file>
+
+<file path=word/drawings/drawing2.xml><?xml version="1.0" encoding="utf-8"?>
 <c:userShapes xmlns:c="http://schemas.openxmlformats.org/drawingml/2006/chart">
   <cdr:relSizeAnchor xmlns:cdr="http://schemas.openxmlformats.org/drawingml/2006/chartDrawing">
     <cdr:from>

</xml_diff>